<commit_message>
Fixed Assignment 2 doc
</commit_message>
<xml_diff>
--- a/Assignment 2/Assignment 2.docx
+++ b/Assignment 2/Assignment 2.docx
@@ -7149,16 +7149,7 @@
           <w:sz w:val="24"/>
           <w:szCs w:val="24"/>
         </w:rPr>
-        <w:t xml:space="preserve">Step 4: </w:t>
-      </w:r>
-      <w:r>
-        <w:rPr>
-          <w:b w:val="false"/>
-          <w:bCs w:val="false"/>
-          <w:sz w:val="24"/>
-          <w:szCs w:val="24"/>
-        </w:rPr>
-        <w:t>Display the result obtained on calling subroutine kthSmallest( arr, 0, n-1, k )</w:t>
+        <w:t>Step 4: Display the result obtained on calling subroutine kthSmallest( arr, 0, n-1, k )</w:t>
       </w:r>
     </w:p>
     <w:p>
@@ -7418,7 +7409,7 @@
       </w:r>
       <w:r>
         <w:rPr>
-          <w:rFonts w:eastAsia="Liberation Serif" w:cs="Liberation Serif" w:ascii="Liberation Serif" w:hAnsi="Liberation Serif"/>
+          <w:rFonts w:eastAsia="Liberation Serif" w:cs="Liberation Serif"/>
           <w:b w:val="false"/>
           <w:bCs w:val="false"/>
           <w:sz w:val="24"/>
@@ -9947,16 +9938,7 @@
           <w:sz w:val="24"/>
           <w:szCs w:val="24"/>
         </w:rPr>
-        <w:t xml:space="preserve">Step 3: </w:t>
-      </w:r>
-      <w:r>
-        <w:rPr>
-          <w:b w:val="false"/>
-          <w:bCs w:val="false"/>
-          <w:sz w:val="24"/>
-          <w:szCs w:val="24"/>
-        </w:rPr>
-        <w:t>Run a loop from i = 0 to m-1 and pass the reference of arr[i] to the quicksort subroutine (shown earlier). The reference ensures that no memory is wasted in creating an extra copy of the row.</w:t>
+        <w:t>Step 3: Run a loop from i = 0 to m-1 and pass the reference of arr[i] to the quicksort subroutine (shown earlier). The reference ensures that no memory is wasted in creating an extra copy of the row.</w:t>
       </w:r>
     </w:p>
     <w:p>
@@ -11783,16 +11765,7 @@
           <w:sz w:val="24"/>
           <w:szCs w:val="24"/>
         </w:rPr>
-        <w:t xml:space="preserve">Step 2: </w:t>
-      </w:r>
-      <w:r>
-        <w:rPr>
-          <w:b w:val="false"/>
-          <w:bCs w:val="false"/>
-          <w:sz w:val="24"/>
-          <w:szCs w:val="24"/>
-        </w:rPr>
-        <w:t>Run a loop for digit = max downto 0</w:t>
+        <w:t>Step 2: Run a loop for digit = max downto 0</w:t>
       </w:r>
     </w:p>
     <w:p>
@@ -14072,21 +14045,15 @@
       <w:pPr>
         <w:pStyle w:val="TextBody"/>
         <w:spacing w:lineRule="auto" w:line="240" w:before="0" w:after="140"/>
-        <w:rPr>
-          <w:b w:val="false"/>
+        <w:rPr/>
+      </w:pPr>
+      <w:r>
+        <w:rPr>
           <w:b w:val="false"/>
           <w:bCs w:val="false"/>
           <w:sz w:val="28"/>
           <w:szCs w:val="28"/>
         </w:rPr>
-      </w:pPr>
-      <w:r>
-        <w:rPr>
-          <w:b w:val="false"/>
-          <w:bCs w:val="false"/>
-          <w:sz w:val="28"/>
-          <w:szCs w:val="28"/>
-        </w:rPr>
         <w:tab/>
         <w:tab/>
         <w:tab/>
@@ -14094,15 +14061,104 @@
       </w:r>
     </w:p>
     <w:sectPr>
+      <w:headerReference w:type="default" r:id="rId2"/>
+      <w:footerReference w:type="default" r:id="rId3"/>
       <w:type w:val="nextPage"/>
       <w:pgSz w:w="11906" w:h="16838"/>
-      <w:pgMar w:left="1134" w:right="1134" w:header="0" w:top="1134" w:footer="0" w:bottom="1134" w:gutter="0"/>
+      <w:pgMar w:left="1134" w:right="1134" w:header="1134" w:top="2245" w:footer="1134" w:bottom="2245" w:gutter="0"/>
       <w:pgNumType w:fmt="decimal"/>
       <w:formProt w:val="false"/>
       <w:textDirection w:val="lrTb"/>
+      <w:docGrid w:type="default" w:linePitch="240" w:charSpace="4294961151"/>
     </w:sectPr>
   </w:body>
 </w:document>
+</file>
+
+<file path=word/footer1.xml><?xml version="1.0" encoding="utf-8"?>
+<w:ftr xmlns:o="urn:schemas-microsoft-com:office:office" xmlns:r="http://schemas.openxmlformats.org/officeDocument/2006/relationships" xmlns:v="urn:schemas-microsoft-com:vml" xmlns:w="http://schemas.openxmlformats.org/wordprocessingml/2006/main" xmlns:w10="urn:schemas-microsoft-com:office:word" xmlns:wp="http://schemas.openxmlformats.org/drawingml/2006/wordprocessingDrawing" xmlns:wps="http://schemas.microsoft.com/office/word/2010/wordprocessingShape" xmlns:wpg="http://schemas.microsoft.com/office/word/2010/wordprocessingGroup" xmlns:mc="http://schemas.openxmlformats.org/markup-compatibility/2006" xmlns:wp14="http://schemas.microsoft.com/office/word/2010/wordprocessingDrawing" xmlns:w14="http://schemas.microsoft.com/office/word/2010/wordml" mc:Ignorable="w14 wp14">
+  <w:p>
+    <w:pPr>
+      <w:pStyle w:val="Footer"/>
+      <w:jc w:val="right"/>
+      <w:rPr/>
+    </w:pPr>
+    <w:r>
+      <w:rPr/>
+      <w:t>Rohan Mark Gomes</w:t>
+    </w:r>
+  </w:p>
+  <w:p>
+    <w:pPr>
+      <w:pStyle w:val="Footer"/>
+      <w:jc w:val="right"/>
+      <w:rPr/>
+    </w:pPr>
+    <w:r>
+      <w:rPr/>
+      <w:t>3</w:t>
+    </w:r>
+    <w:r>
+      <w:rPr>
+        <w:vertAlign w:val="superscript"/>
+      </w:rPr>
+      <w:t>rd</w:t>
+    </w:r>
+    <w:r>
+      <w:rPr/>
+      <w:t xml:space="preserve"> Year, Section A</w:t>
+    </w:r>
+  </w:p>
+  <w:p>
+    <w:pPr>
+      <w:pStyle w:val="Footer"/>
+      <w:jc w:val="right"/>
+      <w:rPr/>
+    </w:pPr>
+    <w:r>
+      <w:rPr/>
+      <w:t>Roll-45</w:t>
+    </w:r>
+  </w:p>
+</w:ftr>
+</file>
+
+<file path=word/header1.xml><?xml version="1.0" encoding="utf-8"?>
+<w:hdr xmlns:o="urn:schemas-microsoft-com:office:office" xmlns:r="http://schemas.openxmlformats.org/officeDocument/2006/relationships" xmlns:v="urn:schemas-microsoft-com:vml" xmlns:w="http://schemas.openxmlformats.org/wordprocessingml/2006/main" xmlns:w10="urn:schemas-microsoft-com:office:word" xmlns:wp="http://schemas.openxmlformats.org/drawingml/2006/wordprocessingDrawing" xmlns:wps="http://schemas.microsoft.com/office/word/2010/wordprocessingShape" xmlns:wpg="http://schemas.microsoft.com/office/word/2010/wordprocessingGroup" xmlns:mc="http://schemas.openxmlformats.org/markup-compatibility/2006" xmlns:wp14="http://schemas.microsoft.com/office/word/2010/wordprocessingDrawing" xmlns:w14="http://schemas.microsoft.com/office/word/2010/wordml" mc:Ignorable="w14 wp14">
+  <w:p>
+    <w:pPr>
+      <w:pStyle w:val="Header"/>
+      <w:jc w:val="center"/>
+      <w:rPr/>
+    </w:pPr>
+    <w:r>
+      <w:rPr/>
+      <w:t>Institute of Engineering and Management</w:t>
+    </w:r>
+  </w:p>
+  <w:p>
+    <w:pPr>
+      <w:pStyle w:val="Header"/>
+      <w:jc w:val="center"/>
+      <w:rPr/>
+    </w:pPr>
+    <w:r>
+      <w:rPr/>
+      <w:t>Design and Analysis of Algorithms Lab</w:t>
+    </w:r>
+  </w:p>
+  <w:p>
+    <w:pPr>
+      <w:pStyle w:val="Header"/>
+      <w:jc w:val="center"/>
+      <w:rPr/>
+    </w:pPr>
+    <w:r>
+      <w:rPr/>
+      <w:t>CS591</w:t>
+    </w:r>
+  </w:p>
+</w:hdr>
 </file>
 
 <file path=word/numbering.xml><?xml version="1.0" encoding="utf-8"?>
@@ -14119,7 +14175,6 @@
         </w:tabs>
         <w:ind w:left="1140" w:hanging="360"/>
       </w:pPr>
-      <w:rPr/>
     </w:lvl>
     <w:lvl w:ilvl="1">
       <w:start w:val="1"/>
@@ -14132,7 +14187,6 @@
         </w:tabs>
         <w:ind w:left="1500" w:hanging="360"/>
       </w:pPr>
-      <w:rPr/>
     </w:lvl>
     <w:lvl w:ilvl="2">
       <w:start w:val="1"/>
@@ -14145,7 +14199,6 @@
         </w:tabs>
         <w:ind w:left="1860" w:hanging="360"/>
       </w:pPr>
-      <w:rPr/>
     </w:lvl>
     <w:lvl w:ilvl="3">
       <w:start w:val="1"/>
@@ -14158,7 +14211,6 @@
         </w:tabs>
         <w:ind w:left="2220" w:hanging="360"/>
       </w:pPr>
-      <w:rPr/>
     </w:lvl>
     <w:lvl w:ilvl="4">
       <w:start w:val="1"/>
@@ -14171,7 +14223,6 @@
         </w:tabs>
         <w:ind w:left="2580" w:hanging="360"/>
       </w:pPr>
-      <w:rPr/>
     </w:lvl>
     <w:lvl w:ilvl="5">
       <w:start w:val="1"/>
@@ -14184,7 +14235,6 @@
         </w:tabs>
         <w:ind w:left="2940" w:hanging="360"/>
       </w:pPr>
-      <w:rPr/>
     </w:lvl>
     <w:lvl w:ilvl="6">
       <w:start w:val="1"/>
@@ -14197,7 +14247,6 @@
         </w:tabs>
         <w:ind w:left="3300" w:hanging="360"/>
       </w:pPr>
-      <w:rPr/>
     </w:lvl>
     <w:lvl w:ilvl="7">
       <w:start w:val="1"/>
@@ -14210,7 +14259,6 @@
         </w:tabs>
         <w:ind w:left="3660" w:hanging="360"/>
       </w:pPr>
-      <w:rPr/>
     </w:lvl>
     <w:lvl w:ilvl="8">
       <w:start w:val="1"/>
@@ -14223,7 +14271,6 @@
         </w:tabs>
         <w:ind w:left="4020" w:hanging="360"/>
       </w:pPr>
-      <w:rPr/>
     </w:lvl>
   </w:abstractNum>
   <w:abstractNum w:abstractNumId="2">
@@ -14238,7 +14285,6 @@
         </w:tabs>
         <w:ind w:left="1140" w:hanging="360"/>
       </w:pPr>
-      <w:rPr/>
     </w:lvl>
     <w:lvl w:ilvl="1">
       <w:start w:val="1"/>
@@ -14251,7 +14297,6 @@
         </w:tabs>
         <w:ind w:left="1500" w:hanging="360"/>
       </w:pPr>
-      <w:rPr/>
     </w:lvl>
     <w:lvl w:ilvl="2">
       <w:start w:val="1"/>
@@ -14264,7 +14309,6 @@
         </w:tabs>
         <w:ind w:left="1860" w:hanging="360"/>
       </w:pPr>
-      <w:rPr/>
     </w:lvl>
     <w:lvl w:ilvl="3">
       <w:start w:val="1"/>
@@ -14277,7 +14321,6 @@
         </w:tabs>
         <w:ind w:left="2220" w:hanging="360"/>
       </w:pPr>
-      <w:rPr/>
     </w:lvl>
     <w:lvl w:ilvl="4">
       <w:start w:val="1"/>
@@ -14290,7 +14333,6 @@
         </w:tabs>
         <w:ind w:left="2580" w:hanging="360"/>
       </w:pPr>
-      <w:rPr/>
     </w:lvl>
     <w:lvl w:ilvl="5">
       <w:start w:val="1"/>
@@ -14303,7 +14345,6 @@
         </w:tabs>
         <w:ind w:left="2940" w:hanging="360"/>
       </w:pPr>
-      <w:rPr/>
     </w:lvl>
     <w:lvl w:ilvl="6">
       <w:start w:val="1"/>
@@ -14316,7 +14357,6 @@
         </w:tabs>
         <w:ind w:left="3300" w:hanging="360"/>
       </w:pPr>
-      <w:rPr/>
     </w:lvl>
     <w:lvl w:ilvl="7">
       <w:start w:val="1"/>
@@ -14329,7 +14369,6 @@
         </w:tabs>
         <w:ind w:left="3660" w:hanging="360"/>
       </w:pPr>
-      <w:rPr/>
     </w:lvl>
     <w:lvl w:ilvl="8">
       <w:start w:val="1"/>
@@ -14342,7 +14381,6 @@
         </w:tabs>
         <w:ind w:left="4020" w:hanging="360"/>
       </w:pPr>
-      <w:rPr/>
     </w:lvl>
   </w:abstractNum>
   <w:abstractNum w:abstractNumId="3">
@@ -14357,7 +14395,6 @@
         </w:tabs>
         <w:ind w:left="1140" w:hanging="360"/>
       </w:pPr>
-      <w:rPr/>
     </w:lvl>
     <w:lvl w:ilvl="1">
       <w:start w:val="1"/>
@@ -14370,7 +14407,6 @@
         </w:tabs>
         <w:ind w:left="1500" w:hanging="360"/>
       </w:pPr>
-      <w:rPr/>
     </w:lvl>
     <w:lvl w:ilvl="2">
       <w:start w:val="1"/>
@@ -14383,7 +14419,6 @@
         </w:tabs>
         <w:ind w:left="1860" w:hanging="360"/>
       </w:pPr>
-      <w:rPr/>
     </w:lvl>
     <w:lvl w:ilvl="3">
       <w:start w:val="1"/>
@@ -14396,7 +14431,6 @@
         </w:tabs>
         <w:ind w:left="2220" w:hanging="360"/>
       </w:pPr>
-      <w:rPr/>
     </w:lvl>
     <w:lvl w:ilvl="4">
       <w:start w:val="1"/>
@@ -14409,7 +14443,6 @@
         </w:tabs>
         <w:ind w:left="2580" w:hanging="360"/>
       </w:pPr>
-      <w:rPr/>
     </w:lvl>
     <w:lvl w:ilvl="5">
       <w:start w:val="1"/>
@@ -14422,7 +14455,6 @@
         </w:tabs>
         <w:ind w:left="2940" w:hanging="360"/>
       </w:pPr>
-      <w:rPr/>
     </w:lvl>
     <w:lvl w:ilvl="6">
       <w:start w:val="1"/>
@@ -14435,7 +14467,6 @@
         </w:tabs>
         <w:ind w:left="3300" w:hanging="360"/>
       </w:pPr>
-      <w:rPr/>
     </w:lvl>
     <w:lvl w:ilvl="7">
       <w:start w:val="1"/>
@@ -14448,7 +14479,6 @@
         </w:tabs>
         <w:ind w:left="3660" w:hanging="360"/>
       </w:pPr>
-      <w:rPr/>
     </w:lvl>
     <w:lvl w:ilvl="8">
       <w:start w:val="1"/>
@@ -14461,7 +14491,6 @@
         </w:tabs>
         <w:ind w:left="4020" w:hanging="360"/>
       </w:pPr>
-      <w:rPr/>
     </w:lvl>
   </w:abstractNum>
   <w:abstractNum w:abstractNumId="4">
@@ -14476,7 +14505,6 @@
         </w:tabs>
         <w:ind w:left="1140" w:hanging="360"/>
       </w:pPr>
-      <w:rPr/>
     </w:lvl>
     <w:lvl w:ilvl="1">
       <w:start w:val="1"/>
@@ -14489,7 +14517,6 @@
         </w:tabs>
         <w:ind w:left="1500" w:hanging="360"/>
       </w:pPr>
-      <w:rPr/>
     </w:lvl>
     <w:lvl w:ilvl="2">
       <w:start w:val="1"/>
@@ -14502,7 +14529,6 @@
         </w:tabs>
         <w:ind w:left="1860" w:hanging="360"/>
       </w:pPr>
-      <w:rPr/>
     </w:lvl>
     <w:lvl w:ilvl="3">
       <w:start w:val="1"/>
@@ -14515,7 +14541,6 @@
         </w:tabs>
         <w:ind w:left="2220" w:hanging="360"/>
       </w:pPr>
-      <w:rPr/>
     </w:lvl>
     <w:lvl w:ilvl="4">
       <w:start w:val="1"/>
@@ -14528,7 +14553,6 @@
         </w:tabs>
         <w:ind w:left="2580" w:hanging="360"/>
       </w:pPr>
-      <w:rPr/>
     </w:lvl>
     <w:lvl w:ilvl="5">
       <w:start w:val="1"/>
@@ -14541,7 +14565,6 @@
         </w:tabs>
         <w:ind w:left="2940" w:hanging="360"/>
       </w:pPr>
-      <w:rPr/>
     </w:lvl>
     <w:lvl w:ilvl="6">
       <w:start w:val="1"/>
@@ -14554,7 +14577,6 @@
         </w:tabs>
         <w:ind w:left="3300" w:hanging="360"/>
       </w:pPr>
-      <w:rPr/>
     </w:lvl>
     <w:lvl w:ilvl="7">
       <w:start w:val="1"/>
@@ -14567,7 +14589,6 @@
         </w:tabs>
         <w:ind w:left="3660" w:hanging="360"/>
       </w:pPr>
-      <w:rPr/>
     </w:lvl>
     <w:lvl w:ilvl="8">
       <w:start w:val="1"/>
@@ -14580,7 +14601,6 @@
         </w:tabs>
         <w:ind w:left="4020" w:hanging="360"/>
       </w:pPr>
-      <w:rPr/>
     </w:lvl>
   </w:abstractNum>
   <w:abstractNum w:abstractNumId="5">
@@ -14595,7 +14615,6 @@
         </w:tabs>
         <w:ind w:left="1140" w:hanging="360"/>
       </w:pPr>
-      <w:rPr/>
     </w:lvl>
     <w:lvl w:ilvl="1">
       <w:start w:val="1"/>
@@ -14608,7 +14627,6 @@
         </w:tabs>
         <w:ind w:left="1500" w:hanging="360"/>
       </w:pPr>
-      <w:rPr/>
     </w:lvl>
     <w:lvl w:ilvl="2">
       <w:start w:val="1"/>
@@ -14621,7 +14639,6 @@
         </w:tabs>
         <w:ind w:left="1860" w:hanging="360"/>
       </w:pPr>
-      <w:rPr/>
     </w:lvl>
     <w:lvl w:ilvl="3">
       <w:start w:val="1"/>
@@ -14634,7 +14651,6 @@
         </w:tabs>
         <w:ind w:left="2220" w:hanging="360"/>
       </w:pPr>
-      <w:rPr/>
     </w:lvl>
     <w:lvl w:ilvl="4">
       <w:start w:val="1"/>
@@ -14647,7 +14663,6 @@
         </w:tabs>
         <w:ind w:left="2580" w:hanging="360"/>
       </w:pPr>
-      <w:rPr/>
     </w:lvl>
     <w:lvl w:ilvl="5">
       <w:start w:val="1"/>
@@ -14660,7 +14675,6 @@
         </w:tabs>
         <w:ind w:left="2940" w:hanging="360"/>
       </w:pPr>
-      <w:rPr/>
     </w:lvl>
     <w:lvl w:ilvl="6">
       <w:start w:val="1"/>
@@ -14673,7 +14687,6 @@
         </w:tabs>
         <w:ind w:left="3300" w:hanging="360"/>
       </w:pPr>
-      <w:rPr/>
     </w:lvl>
     <w:lvl w:ilvl="7">
       <w:start w:val="1"/>
@@ -14686,7 +14699,6 @@
         </w:tabs>
         <w:ind w:left="3660" w:hanging="360"/>
       </w:pPr>
-      <w:rPr/>
     </w:lvl>
     <w:lvl w:ilvl="8">
       <w:start w:val="1"/>
@@ -14699,7 +14711,6 @@
         </w:tabs>
         <w:ind w:left="4020" w:hanging="360"/>
       </w:pPr>
-      <w:rPr/>
     </w:lvl>
   </w:abstractNum>
   <w:abstractNum w:abstractNumId="6">
@@ -14714,7 +14725,6 @@
         </w:tabs>
         <w:ind w:left="1140" w:hanging="360"/>
       </w:pPr>
-      <w:rPr/>
     </w:lvl>
     <w:lvl w:ilvl="1">
       <w:start w:val="1"/>
@@ -14727,7 +14737,6 @@
         </w:tabs>
         <w:ind w:left="1500" w:hanging="360"/>
       </w:pPr>
-      <w:rPr/>
     </w:lvl>
     <w:lvl w:ilvl="2">
       <w:start w:val="1"/>
@@ -14740,7 +14749,6 @@
         </w:tabs>
         <w:ind w:left="1860" w:hanging="360"/>
       </w:pPr>
-      <w:rPr/>
     </w:lvl>
     <w:lvl w:ilvl="3">
       <w:start w:val="1"/>
@@ -14753,7 +14761,6 @@
         </w:tabs>
         <w:ind w:left="2220" w:hanging="360"/>
       </w:pPr>
-      <w:rPr/>
     </w:lvl>
     <w:lvl w:ilvl="4">
       <w:start w:val="1"/>
@@ -14766,7 +14773,6 @@
         </w:tabs>
         <w:ind w:left="2580" w:hanging="360"/>
       </w:pPr>
-      <w:rPr/>
     </w:lvl>
     <w:lvl w:ilvl="5">
       <w:start w:val="1"/>
@@ -14779,7 +14785,6 @@
         </w:tabs>
         <w:ind w:left="2940" w:hanging="360"/>
       </w:pPr>
-      <w:rPr/>
     </w:lvl>
     <w:lvl w:ilvl="6">
       <w:start w:val="1"/>
@@ -14792,7 +14797,6 @@
         </w:tabs>
         <w:ind w:left="3300" w:hanging="360"/>
       </w:pPr>
-      <w:rPr/>
     </w:lvl>
     <w:lvl w:ilvl="7">
       <w:start w:val="1"/>
@@ -14805,7 +14809,6 @@
         </w:tabs>
         <w:ind w:left="3660" w:hanging="360"/>
       </w:pPr>
-      <w:rPr/>
     </w:lvl>
     <w:lvl w:ilvl="8">
       <w:start w:val="1"/>
@@ -14818,7 +14821,6 @@
         </w:tabs>
         <w:ind w:left="4020" w:hanging="360"/>
       </w:pPr>
-      <w:rPr/>
     </w:lvl>
   </w:abstractNum>
   <w:abstractNum w:abstractNumId="7">
@@ -14833,7 +14835,6 @@
         </w:tabs>
         <w:ind w:left="1140" w:hanging="360"/>
       </w:pPr>
-      <w:rPr/>
     </w:lvl>
     <w:lvl w:ilvl="1">
       <w:start w:val="1"/>
@@ -14846,7 +14847,6 @@
         </w:tabs>
         <w:ind w:left="1500" w:hanging="360"/>
       </w:pPr>
-      <w:rPr/>
     </w:lvl>
     <w:lvl w:ilvl="2">
       <w:start w:val="1"/>
@@ -14859,7 +14859,6 @@
         </w:tabs>
         <w:ind w:left="1860" w:hanging="360"/>
       </w:pPr>
-      <w:rPr/>
     </w:lvl>
     <w:lvl w:ilvl="3">
       <w:start w:val="1"/>
@@ -14872,7 +14871,6 @@
         </w:tabs>
         <w:ind w:left="2220" w:hanging="360"/>
       </w:pPr>
-      <w:rPr/>
     </w:lvl>
     <w:lvl w:ilvl="4">
       <w:start w:val="1"/>
@@ -14885,7 +14883,6 @@
         </w:tabs>
         <w:ind w:left="2580" w:hanging="360"/>
       </w:pPr>
-      <w:rPr/>
     </w:lvl>
     <w:lvl w:ilvl="5">
       <w:start w:val="1"/>
@@ -14898,7 +14895,6 @@
         </w:tabs>
         <w:ind w:left="2940" w:hanging="360"/>
       </w:pPr>
-      <w:rPr/>
     </w:lvl>
     <w:lvl w:ilvl="6">
       <w:start w:val="1"/>
@@ -14911,7 +14907,6 @@
         </w:tabs>
         <w:ind w:left="3300" w:hanging="360"/>
       </w:pPr>
-      <w:rPr/>
     </w:lvl>
     <w:lvl w:ilvl="7">
       <w:start w:val="1"/>
@@ -14924,7 +14919,6 @@
         </w:tabs>
         <w:ind w:left="3660" w:hanging="360"/>
       </w:pPr>
-      <w:rPr/>
     </w:lvl>
     <w:lvl w:ilvl="8">
       <w:start w:val="1"/>
@@ -14937,7 +14931,6 @@
         </w:tabs>
         <w:ind w:left="4020" w:hanging="360"/>
       </w:pPr>
-      <w:rPr/>
     </w:lvl>
   </w:abstractNum>
   <w:abstractNum w:abstractNumId="8">
@@ -14952,7 +14945,6 @@
         </w:tabs>
         <w:ind w:left="1140" w:hanging="360"/>
       </w:pPr>
-      <w:rPr/>
     </w:lvl>
     <w:lvl w:ilvl="1">
       <w:start w:val="1"/>
@@ -14965,7 +14957,6 @@
         </w:tabs>
         <w:ind w:left="1500" w:hanging="360"/>
       </w:pPr>
-      <w:rPr/>
     </w:lvl>
     <w:lvl w:ilvl="2">
       <w:start w:val="1"/>
@@ -14978,7 +14969,6 @@
         </w:tabs>
         <w:ind w:left="1860" w:hanging="360"/>
       </w:pPr>
-      <w:rPr/>
     </w:lvl>
     <w:lvl w:ilvl="3">
       <w:start w:val="1"/>
@@ -14991,7 +14981,6 @@
         </w:tabs>
         <w:ind w:left="2220" w:hanging="360"/>
       </w:pPr>
-      <w:rPr/>
     </w:lvl>
     <w:lvl w:ilvl="4">
       <w:start w:val="1"/>
@@ -15004,7 +14993,6 @@
         </w:tabs>
         <w:ind w:left="2580" w:hanging="360"/>
       </w:pPr>
-      <w:rPr/>
     </w:lvl>
     <w:lvl w:ilvl="5">
       <w:start w:val="1"/>
@@ -15017,7 +15005,6 @@
         </w:tabs>
         <w:ind w:left="2940" w:hanging="360"/>
       </w:pPr>
-      <w:rPr/>
     </w:lvl>
     <w:lvl w:ilvl="6">
       <w:start w:val="1"/>
@@ -15030,7 +15017,6 @@
         </w:tabs>
         <w:ind w:left="3300" w:hanging="360"/>
       </w:pPr>
-      <w:rPr/>
     </w:lvl>
     <w:lvl w:ilvl="7">
       <w:start w:val="1"/>
@@ -15043,7 +15029,6 @@
         </w:tabs>
         <w:ind w:left="3660" w:hanging="360"/>
       </w:pPr>
-      <w:rPr/>
     </w:lvl>
     <w:lvl w:ilvl="8">
       <w:start w:val="1"/>
@@ -15056,7 +15041,6 @@
         </w:tabs>
         <w:ind w:left="4020" w:hanging="360"/>
       </w:pPr>
-      <w:rPr/>
     </w:lvl>
   </w:abstractNum>
   <w:abstractNum w:abstractNumId="9">
@@ -15214,15 +15198,12 @@
     <w:rPrDefault>
       <w:rPr>
         <w:rFonts w:ascii="Liberation Serif" w:hAnsi="Liberation Serif" w:eastAsia="WenQuanYi Micro Hei" w:cs="Lohit Devanagari"/>
-        <w:sz w:val="24"/>
         <w:szCs w:val="24"/>
         <w:lang w:val="en-IN" w:eastAsia="zh-CN" w:bidi="hi-IN"/>
       </w:rPr>
     </w:rPrDefault>
     <w:pPrDefault>
-      <w:pPr>
-        <w:widowControl/>
-      </w:pPr>
+      <w:pPr/>
     </w:pPrDefault>
   </w:docDefaults>
   <w:style w:type="paragraph" w:styleId="Normal">
@@ -15230,14 +15211,13 @@
     <w:qFormat/>
     <w:pPr>
       <w:widowControl/>
-      <w:kinsoku w:val="true"/>
-      <w:overflowPunct w:val="true"/>
-      <w:autoSpaceDE w:val="true"/>
+      <w:overflowPunct w:val="false"/>
       <w:bidi w:val="0"/>
+      <w:jc w:val="left"/>
     </w:pPr>
     <w:rPr>
       <w:rFonts w:ascii="Liberation Serif" w:hAnsi="Liberation Serif" w:eastAsia="WenQuanYi Micro Hei" w:cs="Lohit Devanagari"/>
-      <w:color w:val="auto"/>
+      <w:color w:val="00000A"/>
       <w:sz w:val="24"/>
       <w:szCs w:val="24"/>
       <w:lang w:val="en-IN" w:eastAsia="zh-CN" w:bidi="hi-IN"/>
@@ -15316,7 +15296,6 @@
   <w:style w:type="paragraph" w:styleId="Title">
     <w:name w:val="Title"/>
     <w:basedOn w:val="Heading"/>
-    <w:next w:val="TextBody"/>
     <w:qFormat/>
     <w:pPr>
       <w:jc w:val="center"/>
@@ -15328,5 +15307,17 @@
       <w:szCs w:val="56"/>
     </w:rPr>
   </w:style>
+  <w:style w:type="paragraph" w:styleId="Header">
+    <w:name w:val="Header"/>
+    <w:basedOn w:val="Normal"/>
+    <w:pPr/>
+    <w:rPr/>
+  </w:style>
+  <w:style w:type="paragraph" w:styleId="Footer">
+    <w:name w:val="Footer"/>
+    <w:basedOn w:val="Normal"/>
+    <w:pPr/>
+    <w:rPr/>
+  </w:style>
 </w:styles>
 </file>
</xml_diff>